<commit_message>
Updated test table with user interaction tests
</commit_message>
<xml_diff>
--- a/Major Project/documentation/Testing/New test table.docx
+++ b/Major Project/documentation/Testing/New test table.docx
@@ -171,6 +171,7 @@
         <w:tc>
           <w:tcPr>
             <w:tcW w:w="1803" w:type="dxa"/>
+            <w:shd w:val="clear" w:color="auto" w:fill="ED7D31" w:themeFill="accent2"/>
           </w:tcPr>
           <w:p>
             <w:r>
@@ -181,40 +182,50 @@
         <w:tc>
           <w:tcPr>
             <w:tcW w:w="1803" w:type="dxa"/>
-          </w:tcPr>
-          <w:p>
-            <w:r>
-              <w:t>Scene runs at 60 FPS</w:t>
-            </w:r>
-          </w:p>
-        </w:tc>
-        <w:tc>
-          <w:tcPr>
-            <w:tcW w:w="1634" w:type="dxa"/>
-          </w:tcPr>
-          <w:p>
-            <w:r>
-              <w:t>As expected</w:t>
-            </w:r>
-          </w:p>
-        </w:tc>
-        <w:tc>
-          <w:tcPr>
-            <w:tcW w:w="1972" w:type="dxa"/>
-          </w:tcPr>
-          <w:p>
-            <w:r>
-              <w:t>N/A</w:t>
-            </w:r>
-          </w:p>
-        </w:tc>
-        <w:tc>
-          <w:tcPr>
-            <w:tcW w:w="1804" w:type="dxa"/>
-          </w:tcPr>
-          <w:p>
-            <w:r>
-              <w:t>Not on all devices at the moment</w:t>
+            <w:shd w:val="clear" w:color="auto" w:fill="ED7D31" w:themeFill="accent2"/>
+          </w:tcPr>
+          <w:p>
+            <w:r>
+              <w:t xml:space="preserve">Scene runs at </w:t>
+            </w:r>
+            <w:r>
+              <w:t>least 30</w:t>
+            </w:r>
+            <w:r>
+              <w:t xml:space="preserve"> FPS</w:t>
+            </w:r>
+          </w:p>
+        </w:tc>
+        <w:tc>
+          <w:tcPr>
+            <w:tcW w:w="1634" w:type="dxa"/>
+            <w:shd w:val="clear" w:color="auto" w:fill="ED7D31" w:themeFill="accent2"/>
+          </w:tcPr>
+          <w:p>
+            <w:r>
+              <w:t>Hit and miss</w:t>
+            </w:r>
+          </w:p>
+        </w:tc>
+        <w:tc>
+          <w:tcPr>
+            <w:tcW w:w="1972" w:type="dxa"/>
+            <w:shd w:val="clear" w:color="auto" w:fill="ED7D31" w:themeFill="accent2"/>
+          </w:tcPr>
+          <w:p>
+            <w:r>
+              <w:t>Lower map size/rock count, better terrain rendering efficiency</w:t>
+            </w:r>
+          </w:p>
+        </w:tc>
+        <w:tc>
+          <w:tcPr>
+            <w:tcW w:w="1804" w:type="dxa"/>
+            <w:shd w:val="clear" w:color="auto" w:fill="ED7D31" w:themeFill="accent2"/>
+          </w:tcPr>
+          <w:p>
+            <w:r>
+              <w:t>Hit and miss – not sure why</w:t>
             </w:r>
           </w:p>
         </w:tc>
@@ -444,161 +455,197 @@
           </w:tcPr>
           <w:p>
             <w:r>
-              <w:t>Player holds UP arrow key</w:t>
-            </w:r>
-          </w:p>
-        </w:tc>
-        <w:tc>
-          <w:tcPr>
-            <w:tcW w:w="1803" w:type="dxa"/>
-          </w:tcPr>
-          <w:p>
-            <w:r>
-              <w:t>Player should move forward</w:t>
-            </w:r>
-          </w:p>
-        </w:tc>
-        <w:tc>
-          <w:tcPr>
-            <w:tcW w:w="1634" w:type="dxa"/>
-          </w:tcPr>
-          <w:p>
-            <w:r>
-              <w:t>As expected</w:t>
-            </w:r>
-          </w:p>
-        </w:tc>
-        <w:tc>
-          <w:tcPr>
-            <w:tcW w:w="1972" w:type="dxa"/>
-          </w:tcPr>
-          <w:p>
-            <w:r>
-              <w:t>N/A</w:t>
-            </w:r>
-          </w:p>
-        </w:tc>
-        <w:tc>
-          <w:tcPr>
-            <w:tcW w:w="1804" w:type="dxa"/>
-          </w:tcPr>
-          <w:p/>
-        </w:tc>
-      </w:tr>
-      <w:tr>
-        <w:tc>
-          <w:tcPr>
-            <w:tcW w:w="1803" w:type="dxa"/>
-          </w:tcPr>
-          <w:p>
-            <w:r>
-              <w:t>Player releases UP arrow key</w:t>
-            </w:r>
-          </w:p>
-        </w:tc>
-        <w:tc>
-          <w:tcPr>
-            <w:tcW w:w="1803" w:type="dxa"/>
-          </w:tcPr>
-          <w:p>
-            <w:r>
-              <w:t>Player stops moving forward</w:t>
-            </w:r>
-          </w:p>
-        </w:tc>
-        <w:tc>
-          <w:tcPr>
-            <w:tcW w:w="1634" w:type="dxa"/>
-          </w:tcPr>
-          <w:p>
-            <w:r>
-              <w:t>As expected</w:t>
-            </w:r>
-          </w:p>
-        </w:tc>
-        <w:tc>
-          <w:tcPr>
-            <w:tcW w:w="1972" w:type="dxa"/>
-          </w:tcPr>
-          <w:p>
-            <w:r>
-              <w:t>N/A</w:t>
-            </w:r>
-          </w:p>
-        </w:tc>
-        <w:tc>
-          <w:tcPr>
-            <w:tcW w:w="1804" w:type="dxa"/>
-          </w:tcPr>
-          <w:p/>
-        </w:tc>
-      </w:tr>
-      <w:tr>
-        <w:tc>
-          <w:tcPr>
-            <w:tcW w:w="1803" w:type="dxa"/>
-          </w:tcPr>
-          <w:p>
-            <w:r>
-              <w:t>Player holds DOWN arrow key</w:t>
-            </w:r>
-          </w:p>
-        </w:tc>
-        <w:tc>
-          <w:tcPr>
-            <w:tcW w:w="1803" w:type="dxa"/>
-          </w:tcPr>
-          <w:p>
-            <w:r>
-              <w:t>Player should move backwards</w:t>
-            </w:r>
-          </w:p>
-        </w:tc>
-        <w:tc>
-          <w:tcPr>
-            <w:tcW w:w="1634" w:type="dxa"/>
-          </w:tcPr>
-          <w:p>
-            <w:r>
-              <w:t>As expected</w:t>
-            </w:r>
-          </w:p>
-        </w:tc>
-        <w:tc>
-          <w:tcPr>
-            <w:tcW w:w="1972" w:type="dxa"/>
-          </w:tcPr>
-          <w:p>
-            <w:r>
-              <w:t>N/A</w:t>
-            </w:r>
-          </w:p>
-        </w:tc>
-        <w:tc>
-          <w:tcPr>
-            <w:tcW w:w="1804" w:type="dxa"/>
-          </w:tcPr>
-          <w:p/>
-        </w:tc>
-      </w:tr>
-      <w:tr>
-        <w:tc>
-          <w:tcPr>
-            <w:tcW w:w="1803" w:type="dxa"/>
-          </w:tcPr>
-          <w:p>
-            <w:r>
-              <w:t>Player release DOWN arrow key</w:t>
-            </w:r>
-          </w:p>
-        </w:tc>
-        <w:tc>
-          <w:tcPr>
-            <w:tcW w:w="1803" w:type="dxa"/>
-          </w:tcPr>
-          <w:p>
-            <w:r>
-              <w:t>Player should stop moving backwards</w:t>
+              <w:t xml:space="preserve">Player holds </w:t>
+            </w:r>
+            <w:r>
+              <w:t>R</w:t>
+            </w:r>
+            <w:r>
+              <w:t xml:space="preserve"> arrow key</w:t>
+            </w:r>
+          </w:p>
+        </w:tc>
+        <w:tc>
+          <w:tcPr>
+            <w:tcW w:w="1803" w:type="dxa"/>
+          </w:tcPr>
+          <w:p>
+            <w:r>
+              <w:t xml:space="preserve">Player should move </w:t>
+            </w:r>
+            <w:r>
+              <w:t>up</w:t>
+            </w:r>
+          </w:p>
+        </w:tc>
+        <w:tc>
+          <w:tcPr>
+            <w:tcW w:w="1634" w:type="dxa"/>
+          </w:tcPr>
+          <w:p>
+            <w:r>
+              <w:t>As expected</w:t>
+            </w:r>
+          </w:p>
+        </w:tc>
+        <w:tc>
+          <w:tcPr>
+            <w:tcW w:w="1972" w:type="dxa"/>
+          </w:tcPr>
+          <w:p>
+            <w:r>
+              <w:t>N/A</w:t>
+            </w:r>
+          </w:p>
+        </w:tc>
+        <w:tc>
+          <w:tcPr>
+            <w:tcW w:w="1804" w:type="dxa"/>
+          </w:tcPr>
+          <w:p/>
+        </w:tc>
+      </w:tr>
+      <w:tr>
+        <w:tc>
+          <w:tcPr>
+            <w:tcW w:w="1803" w:type="dxa"/>
+          </w:tcPr>
+          <w:p>
+            <w:r>
+              <w:t xml:space="preserve">Player releases </w:t>
+            </w:r>
+            <w:r>
+              <w:t>R</w:t>
+            </w:r>
+            <w:r>
+              <w:t xml:space="preserve"> arrow key</w:t>
+            </w:r>
+          </w:p>
+        </w:tc>
+        <w:tc>
+          <w:tcPr>
+            <w:tcW w:w="1803" w:type="dxa"/>
+          </w:tcPr>
+          <w:p>
+            <w:r>
+              <w:t xml:space="preserve">Player stops moving </w:t>
+            </w:r>
+            <w:r>
+              <w:t>up</w:t>
+            </w:r>
+          </w:p>
+        </w:tc>
+        <w:tc>
+          <w:tcPr>
+            <w:tcW w:w="1634" w:type="dxa"/>
+          </w:tcPr>
+          <w:p>
+            <w:r>
+              <w:t>As expected</w:t>
+            </w:r>
+          </w:p>
+        </w:tc>
+        <w:tc>
+          <w:tcPr>
+            <w:tcW w:w="1972" w:type="dxa"/>
+          </w:tcPr>
+          <w:p>
+            <w:r>
+              <w:t>N/A</w:t>
+            </w:r>
+          </w:p>
+        </w:tc>
+        <w:tc>
+          <w:tcPr>
+            <w:tcW w:w="1804" w:type="dxa"/>
+          </w:tcPr>
+          <w:p/>
+        </w:tc>
+      </w:tr>
+      <w:tr>
+        <w:tc>
+          <w:tcPr>
+            <w:tcW w:w="1803" w:type="dxa"/>
+          </w:tcPr>
+          <w:p>
+            <w:r>
+              <w:t xml:space="preserve">Player holds </w:t>
+            </w:r>
+            <w:r>
+              <w:t>F</w:t>
+            </w:r>
+            <w:r>
+              <w:t xml:space="preserve"> arrow key</w:t>
+            </w:r>
+          </w:p>
+        </w:tc>
+        <w:tc>
+          <w:tcPr>
+            <w:tcW w:w="1803" w:type="dxa"/>
+          </w:tcPr>
+          <w:p>
+            <w:r>
+              <w:t xml:space="preserve">Player should move </w:t>
+            </w:r>
+            <w:r>
+              <w:t>down</w:t>
+            </w:r>
+          </w:p>
+        </w:tc>
+        <w:tc>
+          <w:tcPr>
+            <w:tcW w:w="1634" w:type="dxa"/>
+          </w:tcPr>
+          <w:p>
+            <w:r>
+              <w:t>As expected</w:t>
+            </w:r>
+          </w:p>
+        </w:tc>
+        <w:tc>
+          <w:tcPr>
+            <w:tcW w:w="1972" w:type="dxa"/>
+          </w:tcPr>
+          <w:p>
+            <w:r>
+              <w:t>N/A</w:t>
+            </w:r>
+          </w:p>
+        </w:tc>
+        <w:tc>
+          <w:tcPr>
+            <w:tcW w:w="1804" w:type="dxa"/>
+          </w:tcPr>
+          <w:p/>
+        </w:tc>
+      </w:tr>
+      <w:tr>
+        <w:tc>
+          <w:tcPr>
+            <w:tcW w:w="1803" w:type="dxa"/>
+          </w:tcPr>
+          <w:p>
+            <w:r>
+              <w:t xml:space="preserve">Player release </w:t>
+            </w:r>
+            <w:r>
+              <w:t>F</w:t>
+            </w:r>
+            <w:r>
+              <w:t xml:space="preserve"> arrow key</w:t>
+            </w:r>
+          </w:p>
+        </w:tc>
+        <w:tc>
+          <w:tcPr>
+            <w:tcW w:w="1803" w:type="dxa"/>
+          </w:tcPr>
+          <w:p>
+            <w:r>
+              <w:t xml:space="preserve">Player should stop moving </w:t>
+            </w:r>
+            <w:r>
+              <w:t>down</w:t>
             </w:r>
           </w:p>
         </w:tc>
@@ -646,7 +693,13 @@
           </w:tcPr>
           <w:p>
             <w:r>
-              <w:t>Player should move up</w:t>
+              <w:t xml:space="preserve">Player should move </w:t>
+            </w:r>
+            <w:r>
+              <w:t>forward</w:t>
+            </w:r>
+            <w:r>
+              <w:t>s</w:t>
             </w:r>
           </w:p>
         </w:tc>
@@ -694,7 +747,13 @@
           </w:tcPr>
           <w:p>
             <w:r>
-              <w:t>Player should stop moving up</w:t>
+              <w:t xml:space="preserve">Player should stop moving </w:t>
+            </w:r>
+            <w:r>
+              <w:t>forward</w:t>
+            </w:r>
+            <w:r>
+              <w:t>s</w:t>
             </w:r>
           </w:p>
         </w:tc>
@@ -742,7 +801,10 @@
           </w:tcPr>
           <w:p>
             <w:r>
-              <w:t>Player should move down</w:t>
+              <w:t xml:space="preserve">Player should move </w:t>
+            </w:r>
+            <w:r>
+              <w:t>backwards</w:t>
             </w:r>
           </w:p>
         </w:tc>
@@ -790,7 +852,10 @@
           </w:tcPr>
           <w:p>
             <w:r>
-              <w:t>Player should stop moving down</w:t>
+              <w:t xml:space="preserve">Player should stop moving </w:t>
+            </w:r>
+            <w:r>
+              <w:t>backwards</w:t>
             </w:r>
           </w:p>
         </w:tc>
@@ -929,46 +994,149 @@
               <w:jc w:val="center"/>
             </w:pPr>
             <w:r>
-              <w:t>Object creation</w:t>
-            </w:r>
-          </w:p>
-        </w:tc>
-      </w:tr>
-      <w:tr>
-        <w:tc>
-          <w:tcPr>
-            <w:tcW w:w="1803" w:type="dxa"/>
-          </w:tcPr>
-          <w:p>
-            <w:r>
-              <w:t>Scene</w:t>
-            </w:r>
-            <w:r>
-              <w:t xml:space="preserve"> objects/meshes are created</w:t>
-            </w:r>
-          </w:p>
-        </w:tc>
-        <w:tc>
-          <w:tcPr>
-            <w:tcW w:w="1803" w:type="dxa"/>
-          </w:tcPr>
-          <w:p>
-            <w:r>
-              <w:t xml:space="preserve">All objects should have twice the number of </w:t>
-            </w:r>
+              <w:t>Fog</w:t>
+            </w:r>
+          </w:p>
+        </w:tc>
+      </w:tr>
+      <w:tr>
+        <w:tc>
+          <w:tcPr>
+            <w:tcW w:w="1803" w:type="dxa"/>
+          </w:tcPr>
+          <w:p>
             <w:r>
               <w:lastRenderedPageBreak/>
-              <w:t>indices to vertices</w:t>
-            </w:r>
-          </w:p>
-        </w:tc>
-        <w:tc>
-          <w:tcPr>
-            <w:tcW w:w="1634" w:type="dxa"/>
-          </w:tcPr>
-          <w:p>
-            <w:r>
-              <w:lastRenderedPageBreak/>
+              <w:t>An object is far away from the player</w:t>
+            </w:r>
+          </w:p>
+        </w:tc>
+        <w:tc>
+          <w:tcPr>
+            <w:tcW w:w="1803" w:type="dxa"/>
+          </w:tcPr>
+          <w:p>
+            <w:r>
+              <w:t>Its texture should be completed blended with the sky colour</w:t>
+            </w:r>
+          </w:p>
+        </w:tc>
+        <w:tc>
+          <w:tcPr>
+            <w:tcW w:w="1634" w:type="dxa"/>
+          </w:tcPr>
+          <w:p>
+            <w:r>
+              <w:t>As expected</w:t>
+            </w:r>
+          </w:p>
+        </w:tc>
+        <w:tc>
+          <w:tcPr>
+            <w:tcW w:w="1972" w:type="dxa"/>
+          </w:tcPr>
+          <w:p>
+            <w:r>
+              <w:t>N/A</w:t>
+            </w:r>
+          </w:p>
+        </w:tc>
+        <w:tc>
+          <w:tcPr>
+            <w:tcW w:w="1804" w:type="dxa"/>
+          </w:tcPr>
+          <w:p/>
+        </w:tc>
+      </w:tr>
+      <w:tr>
+        <w:tc>
+          <w:tcPr>
+            <w:tcW w:w="1803" w:type="dxa"/>
+          </w:tcPr>
+          <w:p>
+            <w:r>
+              <w:t>As object is close to the player</w:t>
+            </w:r>
+          </w:p>
+        </w:tc>
+        <w:tc>
+          <w:tcPr>
+            <w:tcW w:w="1803" w:type="dxa"/>
+          </w:tcPr>
+          <w:p>
+            <w:r>
+              <w:t xml:space="preserve">Its texture shouldn’t be blended with the sky </w:t>
+            </w:r>
+            <w:proofErr w:type="spellStart"/>
+            <w:r>
+              <w:t>color</w:t>
+            </w:r>
+            <w:proofErr w:type="spellEnd"/>
+            <w:r>
+              <w:t xml:space="preserve"> at all</w:t>
+            </w:r>
+          </w:p>
+        </w:tc>
+        <w:tc>
+          <w:tcPr>
+            <w:tcW w:w="1634" w:type="dxa"/>
+          </w:tcPr>
+          <w:p>
+            <w:r>
+              <w:t>As expected</w:t>
+            </w:r>
+          </w:p>
+        </w:tc>
+        <w:tc>
+          <w:tcPr>
+            <w:tcW w:w="1972" w:type="dxa"/>
+          </w:tcPr>
+          <w:p>
+            <w:r>
+              <w:t>N/A</w:t>
+            </w:r>
+          </w:p>
+        </w:tc>
+        <w:tc>
+          <w:tcPr>
+            <w:tcW w:w="1804" w:type="dxa"/>
+          </w:tcPr>
+          <w:p/>
+        </w:tc>
+      </w:tr>
+      <w:tr>
+        <w:tc>
+          <w:tcPr>
+            <w:tcW w:w="1803" w:type="dxa"/>
+          </w:tcPr>
+          <w:p>
+            <w:r>
+              <w:t xml:space="preserve">As object is around </w:t>
+            </w:r>
+            <w:r>
+              <w:t>50</w:t>
+            </w:r>
+            <w:r>
+              <w:t xml:space="preserve"> units away from the player</w:t>
+            </w:r>
+          </w:p>
+        </w:tc>
+        <w:tc>
+          <w:tcPr>
+            <w:tcW w:w="1803" w:type="dxa"/>
+          </w:tcPr>
+          <w:p>
+            <w:r>
+              <w:t>Its texture should be around half blended with the sky colour</w:t>
+            </w:r>
+          </w:p>
+        </w:tc>
+        <w:tc>
+          <w:tcPr>
+            <w:tcW w:w="1634" w:type="dxa"/>
+          </w:tcPr>
+          <w:p>
+            <w:r>
               <w:t>As expected</w:t>
             </w:r>
           </w:p>
@@ -1001,99 +1169,100 @@
             <w:pPr>
               <w:jc w:val="center"/>
             </w:pPr>
-            <w:bookmarkStart w:id="0" w:name="_GoBack"/>
-            <w:bookmarkEnd w:id="0"/>
-          </w:p>
-        </w:tc>
-      </w:tr>
-      <w:tr>
-        <w:tc>
-          <w:tcPr>
-            <w:tcW w:w="1803" w:type="dxa"/>
-          </w:tcPr>
-          <w:p/>
-        </w:tc>
-        <w:tc>
-          <w:tcPr>
-            <w:tcW w:w="1803" w:type="dxa"/>
-          </w:tcPr>
-          <w:p/>
-        </w:tc>
-        <w:tc>
-          <w:tcPr>
-            <w:tcW w:w="1634" w:type="dxa"/>
-          </w:tcPr>
-          <w:p/>
-        </w:tc>
-        <w:tc>
-          <w:tcPr>
-            <w:tcW w:w="1972" w:type="dxa"/>
-          </w:tcPr>
-          <w:p/>
-        </w:tc>
-        <w:tc>
-          <w:tcPr>
-            <w:tcW w:w="1804" w:type="dxa"/>
-          </w:tcPr>
-          <w:p/>
-        </w:tc>
-      </w:tr>
-      <w:tr>
-        <w:tc>
-          <w:tcPr>
-            <w:tcW w:w="1803" w:type="dxa"/>
-          </w:tcPr>
-          <w:p/>
-        </w:tc>
-        <w:tc>
-          <w:tcPr>
-            <w:tcW w:w="1803" w:type="dxa"/>
-          </w:tcPr>
-          <w:p/>
-        </w:tc>
-        <w:tc>
-          <w:tcPr>
-            <w:tcW w:w="1634" w:type="dxa"/>
-          </w:tcPr>
-          <w:p/>
-        </w:tc>
-        <w:tc>
-          <w:tcPr>
-            <w:tcW w:w="1972" w:type="dxa"/>
-          </w:tcPr>
-          <w:p/>
-        </w:tc>
-        <w:tc>
-          <w:tcPr>
-            <w:tcW w:w="1804" w:type="dxa"/>
-          </w:tcPr>
-          <w:p/>
-        </w:tc>
-      </w:tr>
-      <w:tr>
-        <w:tc>
-          <w:tcPr>
-            <w:tcW w:w="1803" w:type="dxa"/>
-          </w:tcPr>
-          <w:p/>
-        </w:tc>
-        <w:tc>
-          <w:tcPr>
-            <w:tcW w:w="1803" w:type="dxa"/>
-          </w:tcPr>
-          <w:p/>
-        </w:tc>
-        <w:tc>
-          <w:tcPr>
-            <w:tcW w:w="1634" w:type="dxa"/>
-          </w:tcPr>
-          <w:p/>
-        </w:tc>
-        <w:tc>
-          <w:tcPr>
-            <w:tcW w:w="1972" w:type="dxa"/>
-          </w:tcPr>
-          <w:p/>
+            <w:r>
+              <w:t>Collision</w:t>
+            </w:r>
+          </w:p>
+        </w:tc>
+      </w:tr>
+      <w:tr>
+        <w:tc>
+          <w:tcPr>
+            <w:tcW w:w="1803" w:type="dxa"/>
+          </w:tcPr>
+          <w:p>
+            <w:r>
+              <w:t>Player tries to walk off map</w:t>
+            </w:r>
+          </w:p>
+        </w:tc>
+        <w:tc>
+          <w:tcPr>
+            <w:tcW w:w="1803" w:type="dxa"/>
+          </w:tcPr>
+          <w:p>
+            <w:r>
+              <w:t>They get pushed back</w:t>
+            </w:r>
+          </w:p>
+        </w:tc>
+        <w:tc>
+          <w:tcPr>
+            <w:tcW w:w="1634" w:type="dxa"/>
+          </w:tcPr>
+          <w:p>
+            <w:r>
+              <w:t>As expected</w:t>
+            </w:r>
+          </w:p>
+        </w:tc>
+        <w:tc>
+          <w:tcPr>
+            <w:tcW w:w="1972" w:type="dxa"/>
+          </w:tcPr>
+          <w:p>
+            <w:r>
+              <w:t>N/A</w:t>
+            </w:r>
+          </w:p>
+        </w:tc>
+        <w:tc>
+          <w:tcPr>
+            <w:tcW w:w="1804" w:type="dxa"/>
+          </w:tcPr>
+          <w:p/>
+        </w:tc>
+      </w:tr>
+      <w:tr>
+        <w:tc>
+          <w:tcPr>
+            <w:tcW w:w="1803" w:type="dxa"/>
+          </w:tcPr>
+          <w:p>
+            <w:r>
+              <w:t>Player collides with terrain</w:t>
+            </w:r>
+          </w:p>
+        </w:tc>
+        <w:tc>
+          <w:tcPr>
+            <w:tcW w:w="1803" w:type="dxa"/>
+          </w:tcPr>
+          <w:p>
+            <w:r>
+              <w:t>Their height gets set to nearest terrain vertex height</w:t>
+            </w:r>
+          </w:p>
+        </w:tc>
+        <w:tc>
+          <w:tcPr>
+            <w:tcW w:w="1634" w:type="dxa"/>
+          </w:tcPr>
+          <w:p>
+            <w:r>
+              <w:t>As expected</w:t>
+            </w:r>
+          </w:p>
+        </w:tc>
+        <w:tc>
+          <w:tcPr>
+            <w:tcW w:w="1972" w:type="dxa"/>
+          </w:tcPr>
+          <w:p>
+            <w:r>
+              <w:t>N/A</w:t>
+            </w:r>
+          </w:p>
         </w:tc>
         <w:tc>
           <w:tcPr>
@@ -1114,332 +1283,497 @@
               <w:jc w:val="center"/>
             </w:pPr>
             <w:r>
-              <w:t>Fog</w:t>
-            </w:r>
-          </w:p>
-        </w:tc>
-      </w:tr>
-      <w:tr>
-        <w:tc>
-          <w:tcPr>
-            <w:tcW w:w="1803" w:type="dxa"/>
-          </w:tcPr>
-          <w:p>
-            <w:r>
-              <w:t>An object is far away from the player</w:t>
-            </w:r>
-          </w:p>
-        </w:tc>
-        <w:tc>
-          <w:tcPr>
-            <w:tcW w:w="1803" w:type="dxa"/>
-          </w:tcPr>
-          <w:p>
-            <w:r>
-              <w:t>Its texture should be completed blended with the sky colour</w:t>
-            </w:r>
-          </w:p>
-        </w:tc>
-        <w:tc>
-          <w:tcPr>
-            <w:tcW w:w="1634" w:type="dxa"/>
-          </w:tcPr>
-          <w:p>
-            <w:r>
-              <w:t>As expected</w:t>
-            </w:r>
-          </w:p>
-        </w:tc>
-        <w:tc>
-          <w:tcPr>
-            <w:tcW w:w="1972" w:type="dxa"/>
-          </w:tcPr>
-          <w:p>
-            <w:r>
-              <w:t>N/A</w:t>
-            </w:r>
-          </w:p>
-        </w:tc>
-        <w:tc>
-          <w:tcPr>
-            <w:tcW w:w="1804" w:type="dxa"/>
-          </w:tcPr>
-          <w:p/>
-        </w:tc>
-      </w:tr>
-      <w:tr>
-        <w:tc>
-          <w:tcPr>
-            <w:tcW w:w="1803" w:type="dxa"/>
-          </w:tcPr>
-          <w:p>
-            <w:r>
-              <w:t>As object is close to the player</w:t>
-            </w:r>
-          </w:p>
-        </w:tc>
-        <w:tc>
-          <w:tcPr>
-            <w:tcW w:w="1803" w:type="dxa"/>
-          </w:tcPr>
-          <w:p>
-            <w:r>
-              <w:t xml:space="preserve">Its texture shouldn’t be blended with the sky </w:t>
+              <w:t>User interaction</w:t>
+            </w:r>
+          </w:p>
+        </w:tc>
+      </w:tr>
+      <w:tr>
+        <w:tc>
+          <w:tcPr>
+            <w:tcW w:w="1803" w:type="dxa"/>
+          </w:tcPr>
+          <w:p>
+            <w:r>
+              <w:t xml:space="preserve">Player </w:t>
+            </w:r>
+            <w:r>
+              <w:t>turns sound off</w:t>
+            </w:r>
+          </w:p>
+        </w:tc>
+        <w:tc>
+          <w:tcPr>
+            <w:tcW w:w="1803" w:type="dxa"/>
+          </w:tcPr>
+          <w:p>
+            <w:r>
+              <w:t>Sound turns off</w:t>
+            </w:r>
+          </w:p>
+        </w:tc>
+        <w:tc>
+          <w:tcPr>
+            <w:tcW w:w="1634" w:type="dxa"/>
+          </w:tcPr>
+          <w:p>
+            <w:r>
+              <w:t>As expected</w:t>
+            </w:r>
+          </w:p>
+        </w:tc>
+        <w:tc>
+          <w:tcPr>
+            <w:tcW w:w="1972" w:type="dxa"/>
+          </w:tcPr>
+          <w:p>
+            <w:r>
+              <w:t>N/A</w:t>
+            </w:r>
+          </w:p>
+        </w:tc>
+        <w:tc>
+          <w:tcPr>
+            <w:tcW w:w="1804" w:type="dxa"/>
+          </w:tcPr>
+          <w:p/>
+        </w:tc>
+      </w:tr>
+      <w:tr>
+        <w:tc>
+          <w:tcPr>
+            <w:tcW w:w="1803" w:type="dxa"/>
+          </w:tcPr>
+          <w:p>
+            <w:r>
+              <w:t>Player</w:t>
+            </w:r>
+            <w:r>
+              <w:t xml:space="preserve"> turns sound on</w:t>
+            </w:r>
+          </w:p>
+        </w:tc>
+        <w:tc>
+          <w:tcPr>
+            <w:tcW w:w="1803" w:type="dxa"/>
+          </w:tcPr>
+          <w:p>
+            <w:r>
+              <w:t>Sound turns on</w:t>
+            </w:r>
+          </w:p>
+        </w:tc>
+        <w:tc>
+          <w:tcPr>
+            <w:tcW w:w="1634" w:type="dxa"/>
+          </w:tcPr>
+          <w:p>
+            <w:r>
+              <w:t>As expected</w:t>
+            </w:r>
+          </w:p>
+        </w:tc>
+        <w:tc>
+          <w:tcPr>
+            <w:tcW w:w="1972" w:type="dxa"/>
+          </w:tcPr>
+          <w:p>
+            <w:r>
+              <w:t>N/A</w:t>
+            </w:r>
+          </w:p>
+        </w:tc>
+        <w:tc>
+          <w:tcPr>
+            <w:tcW w:w="1804" w:type="dxa"/>
+          </w:tcPr>
+          <w:p/>
+        </w:tc>
+      </w:tr>
+      <w:tr>
+        <w:tc>
+          <w:tcPr>
+            <w:tcW w:w="1803" w:type="dxa"/>
+          </w:tcPr>
+          <w:p>
+            <w:r>
+              <w:t>Player changes terrain size</w:t>
+            </w:r>
+          </w:p>
+        </w:tc>
+        <w:tc>
+          <w:tcPr>
+            <w:tcW w:w="1803" w:type="dxa"/>
+          </w:tcPr>
+          <w:p>
+            <w:r>
+              <w:t>Terrain regenerates  to correct size</w:t>
+            </w:r>
+          </w:p>
+        </w:tc>
+        <w:tc>
+          <w:tcPr>
+            <w:tcW w:w="1634" w:type="dxa"/>
+          </w:tcPr>
+          <w:p>
+            <w:r>
+              <w:t>As expected</w:t>
+            </w:r>
+          </w:p>
+        </w:tc>
+        <w:tc>
+          <w:tcPr>
+            <w:tcW w:w="1972" w:type="dxa"/>
+          </w:tcPr>
+          <w:p>
+            <w:r>
+              <w:t>N/A</w:t>
+            </w:r>
+          </w:p>
+        </w:tc>
+        <w:tc>
+          <w:tcPr>
+            <w:tcW w:w="1804" w:type="dxa"/>
+          </w:tcPr>
+          <w:p/>
+        </w:tc>
+      </w:tr>
+      <w:tr>
+        <w:tc>
+          <w:tcPr>
+            <w:tcW w:w="1803" w:type="dxa"/>
+          </w:tcPr>
+          <w:p>
+            <w:r>
+              <w:t>Player changes noise scale</w:t>
+            </w:r>
+          </w:p>
+        </w:tc>
+        <w:tc>
+          <w:tcPr>
+            <w:tcW w:w="1803" w:type="dxa"/>
+          </w:tcPr>
+          <w:p>
+            <w:r>
+              <w:t>Terrain rebuilt with noise scale</w:t>
+            </w:r>
+          </w:p>
+        </w:tc>
+        <w:tc>
+          <w:tcPr>
+            <w:tcW w:w="1634" w:type="dxa"/>
+          </w:tcPr>
+          <w:p>
+            <w:r>
+              <w:t>As expected</w:t>
+            </w:r>
+          </w:p>
+        </w:tc>
+        <w:tc>
+          <w:tcPr>
+            <w:tcW w:w="1972" w:type="dxa"/>
+          </w:tcPr>
+          <w:p>
+            <w:r>
+              <w:t>N/A</w:t>
+            </w:r>
+          </w:p>
+        </w:tc>
+        <w:tc>
+          <w:tcPr>
+            <w:tcW w:w="1804" w:type="dxa"/>
+          </w:tcPr>
+          <w:p/>
+        </w:tc>
+      </w:tr>
+      <w:tr>
+        <w:tc>
+          <w:tcPr>
+            <w:tcW w:w="1803" w:type="dxa"/>
+          </w:tcPr>
+          <w:p>
+            <w:r>
+              <w:t>Player changes terrain noise octaves</w:t>
+            </w:r>
+          </w:p>
+        </w:tc>
+        <w:tc>
+          <w:tcPr>
+            <w:tcW w:w="1803" w:type="dxa"/>
+          </w:tcPr>
+          <w:p>
+            <w:r>
+              <w:t>Terrain rebuilt with new amount of octaves</w:t>
+            </w:r>
+          </w:p>
+        </w:tc>
+        <w:tc>
+          <w:tcPr>
+            <w:tcW w:w="1634" w:type="dxa"/>
+          </w:tcPr>
+          <w:p>
+            <w:r>
+              <w:t>As expected</w:t>
+            </w:r>
+          </w:p>
+        </w:tc>
+        <w:tc>
+          <w:tcPr>
+            <w:tcW w:w="1972" w:type="dxa"/>
+          </w:tcPr>
+          <w:p>
+            <w:r>
+              <w:t>N/A</w:t>
+            </w:r>
+          </w:p>
+        </w:tc>
+        <w:tc>
+          <w:tcPr>
+            <w:tcW w:w="1804" w:type="dxa"/>
+          </w:tcPr>
+          <w:p/>
+        </w:tc>
+      </w:tr>
+      <w:tr>
+        <w:tc>
+          <w:tcPr>
+            <w:tcW w:w="1803" w:type="dxa"/>
+          </w:tcPr>
+          <w:p>
+            <w:r>
+              <w:t>Player lowers minimum rocks per section</w:t>
+            </w:r>
+          </w:p>
+        </w:tc>
+        <w:tc>
+          <w:tcPr>
+            <w:tcW w:w="1803" w:type="dxa"/>
+          </w:tcPr>
+          <w:p>
+            <w:r>
+              <w:t>Rocks get generated with correct lower limit</w:t>
+            </w:r>
+          </w:p>
+        </w:tc>
+        <w:tc>
+          <w:tcPr>
+            <w:tcW w:w="1634" w:type="dxa"/>
+          </w:tcPr>
+          <w:p>
+            <w:r>
+              <w:t>As expected</w:t>
+            </w:r>
+          </w:p>
+        </w:tc>
+        <w:tc>
+          <w:tcPr>
+            <w:tcW w:w="1972" w:type="dxa"/>
+          </w:tcPr>
+          <w:p>
+            <w:r>
+              <w:t>N/A</w:t>
+            </w:r>
+          </w:p>
+        </w:tc>
+        <w:tc>
+          <w:tcPr>
+            <w:tcW w:w="1804" w:type="dxa"/>
+          </w:tcPr>
+          <w:p/>
+        </w:tc>
+      </w:tr>
+      <w:tr>
+        <w:tc>
+          <w:tcPr>
+            <w:tcW w:w="1803" w:type="dxa"/>
+          </w:tcPr>
+          <w:p>
+            <w:r>
+              <w:t>Player increases maximum rocks per section</w:t>
+            </w:r>
+          </w:p>
+        </w:tc>
+        <w:tc>
+          <w:tcPr>
+            <w:tcW w:w="1803" w:type="dxa"/>
+          </w:tcPr>
+          <w:p>
+            <w:r>
+              <w:t>Rocks get generated with correct upper limit</w:t>
+            </w:r>
+          </w:p>
+        </w:tc>
+        <w:tc>
+          <w:tcPr>
+            <w:tcW w:w="1634" w:type="dxa"/>
+          </w:tcPr>
+          <w:p>
+            <w:r>
+              <w:t>As expected</w:t>
+            </w:r>
+          </w:p>
+        </w:tc>
+        <w:tc>
+          <w:tcPr>
+            <w:tcW w:w="1972" w:type="dxa"/>
+          </w:tcPr>
+          <w:p>
+            <w:r>
+              <w:t>N/A</w:t>
+            </w:r>
+          </w:p>
+        </w:tc>
+        <w:tc>
+          <w:tcPr>
+            <w:tcW w:w="1804" w:type="dxa"/>
+          </w:tcPr>
+          <w:p/>
+        </w:tc>
+      </w:tr>
+      <w:tr>
+        <w:tc>
+          <w:tcPr>
+            <w:tcW w:w="1803" w:type="dxa"/>
+          </w:tcPr>
+          <w:p>
+            <w:r>
+              <w:t>Player sets the minimum amount of rocks, greater than the maximum amount of rocks</w:t>
+            </w:r>
+          </w:p>
+        </w:tc>
+        <w:tc>
+          <w:tcPr>
+            <w:tcW w:w="1803" w:type="dxa"/>
+          </w:tcPr>
+          <w:p>
+            <w:r>
+              <w:t xml:space="preserve">All rocks get removed, as the min </w:t>
             </w:r>
             <w:proofErr w:type="spellStart"/>
             <w:r>
-              <w:t>color</w:t>
+              <w:t>cant</w:t>
             </w:r>
             <w:proofErr w:type="spellEnd"/>
             <w:r>
-              <w:t xml:space="preserve"> at all</w:t>
-            </w:r>
-          </w:p>
-        </w:tc>
-        <w:tc>
-          <w:tcPr>
-            <w:tcW w:w="1634" w:type="dxa"/>
-          </w:tcPr>
-          <w:p>
-            <w:r>
-              <w:t>As expected</w:t>
-            </w:r>
-          </w:p>
-        </w:tc>
-        <w:tc>
-          <w:tcPr>
-            <w:tcW w:w="1972" w:type="dxa"/>
-          </w:tcPr>
-          <w:p>
-            <w:r>
-              <w:t>N/A</w:t>
-            </w:r>
-          </w:p>
-        </w:tc>
-        <w:tc>
-          <w:tcPr>
-            <w:tcW w:w="1804" w:type="dxa"/>
-          </w:tcPr>
-          <w:p/>
-        </w:tc>
-      </w:tr>
-      <w:tr>
-        <w:tc>
-          <w:tcPr>
-            <w:tcW w:w="1803" w:type="dxa"/>
-          </w:tcPr>
-          <w:p>
-            <w:r>
-              <w:t xml:space="preserve">As object is around </w:t>
-            </w:r>
-            <w:r>
-              <w:t>50</w:t>
-            </w:r>
-            <w:r>
-              <w:t xml:space="preserve"> units away from the player</w:t>
-            </w:r>
-          </w:p>
-        </w:tc>
-        <w:tc>
-          <w:tcPr>
-            <w:tcW w:w="1803" w:type="dxa"/>
-          </w:tcPr>
-          <w:p>
-            <w:r>
-              <w:t>Its texture should be around half blended with the sky colour</w:t>
-            </w:r>
-          </w:p>
-        </w:tc>
-        <w:tc>
-          <w:tcPr>
-            <w:tcW w:w="1634" w:type="dxa"/>
-          </w:tcPr>
-          <w:p>
-            <w:r>
-              <w:t>As expected</w:t>
-            </w:r>
-          </w:p>
-        </w:tc>
-        <w:tc>
-          <w:tcPr>
-            <w:tcW w:w="1972" w:type="dxa"/>
-          </w:tcPr>
-          <w:p>
-            <w:r>
-              <w:t>N/A</w:t>
-            </w:r>
-          </w:p>
-        </w:tc>
-        <w:tc>
-          <w:tcPr>
-            <w:tcW w:w="1804" w:type="dxa"/>
-          </w:tcPr>
-          <w:p/>
-        </w:tc>
-      </w:tr>
-      <w:tr>
-        <w:tc>
-          <w:tcPr>
-            <w:tcW w:w="9016" w:type="dxa"/>
-            <w:gridSpan w:val="5"/>
-            <w:shd w:val="clear" w:color="auto" w:fill="5B9BD5" w:themeFill="accent1"/>
-          </w:tcPr>
-          <w:p>
-            <w:pPr>
-              <w:jc w:val="center"/>
-            </w:pPr>
-            <w:r>
-              <w:t>Collision</w:t>
-            </w:r>
-          </w:p>
-        </w:tc>
-      </w:tr>
-      <w:tr>
-        <w:tc>
-          <w:tcPr>
-            <w:tcW w:w="1803" w:type="dxa"/>
-          </w:tcPr>
-          <w:p>
-            <w:r>
-              <w:t>Player tries to walk off map</w:t>
-            </w:r>
-          </w:p>
-        </w:tc>
-        <w:tc>
-          <w:tcPr>
-            <w:tcW w:w="1803" w:type="dxa"/>
-          </w:tcPr>
-          <w:p>
-            <w:r>
-              <w:t>They get pushed back</w:t>
-            </w:r>
-          </w:p>
-        </w:tc>
-        <w:tc>
-          <w:tcPr>
-            <w:tcW w:w="1634" w:type="dxa"/>
-          </w:tcPr>
-          <w:p>
-            <w:r>
-              <w:t>As expected</w:t>
-            </w:r>
-          </w:p>
-        </w:tc>
-        <w:tc>
-          <w:tcPr>
-            <w:tcW w:w="1972" w:type="dxa"/>
-          </w:tcPr>
-          <w:p>
-            <w:r>
-              <w:t>N/A</w:t>
-            </w:r>
-          </w:p>
-        </w:tc>
-        <w:tc>
-          <w:tcPr>
-            <w:tcW w:w="1804" w:type="dxa"/>
-          </w:tcPr>
-          <w:p/>
-        </w:tc>
-      </w:tr>
-      <w:tr>
-        <w:tc>
-          <w:tcPr>
-            <w:tcW w:w="1803" w:type="dxa"/>
-          </w:tcPr>
-          <w:p>
-            <w:r>
-              <w:t xml:space="preserve">Player </w:t>
-            </w:r>
-            <w:r>
-              <w:t>collides with</w:t>
-            </w:r>
-            <w:r>
-              <w:t xml:space="preserve"> terrain</w:t>
-            </w:r>
-          </w:p>
-        </w:tc>
-        <w:tc>
-          <w:tcPr>
-            <w:tcW w:w="1803" w:type="dxa"/>
-          </w:tcPr>
-          <w:p>
-            <w:r>
-              <w:t xml:space="preserve">Their </w:t>
-            </w:r>
-            <w:r>
-              <w:t>height gets set to nearest terrain vertex height</w:t>
-            </w:r>
-          </w:p>
-        </w:tc>
-        <w:tc>
-          <w:tcPr>
-            <w:tcW w:w="1634" w:type="dxa"/>
-          </w:tcPr>
-          <w:p>
-            <w:r>
-              <w:t>As expected</w:t>
-            </w:r>
-          </w:p>
-        </w:tc>
-        <w:tc>
-          <w:tcPr>
-            <w:tcW w:w="1972" w:type="dxa"/>
-          </w:tcPr>
-          <w:p>
-            <w:r>
-              <w:t>N/A</w:t>
-            </w:r>
-          </w:p>
-        </w:tc>
-        <w:tc>
-          <w:tcPr>
-            <w:tcW w:w="1804" w:type="dxa"/>
-          </w:tcPr>
-          <w:p/>
-        </w:tc>
-      </w:tr>
-      <w:tr>
-        <w:tc>
-          <w:tcPr>
-            <w:tcW w:w="9016" w:type="dxa"/>
-            <w:gridSpan w:val="5"/>
-            <w:shd w:val="clear" w:color="auto" w:fill="5B9BD5" w:themeFill="accent1"/>
-          </w:tcPr>
-          <w:p>
-            <w:pPr>
-              <w:jc w:val="center"/>
-            </w:pPr>
-            <w:r>
-              <w:t>Water</w:t>
-            </w:r>
-          </w:p>
-        </w:tc>
-      </w:tr>
-      <w:tr>
-        <w:tc>
-          <w:tcPr>
-            <w:tcW w:w="1803" w:type="dxa"/>
-          </w:tcPr>
-          <w:p/>
-        </w:tc>
-        <w:tc>
-          <w:tcPr>
-            <w:tcW w:w="1803" w:type="dxa"/>
-          </w:tcPr>
-          <w:p/>
-        </w:tc>
-        <w:tc>
-          <w:tcPr>
-            <w:tcW w:w="1634" w:type="dxa"/>
-          </w:tcPr>
-          <w:p/>
-        </w:tc>
-        <w:tc>
-          <w:tcPr>
-            <w:tcW w:w="1972" w:type="dxa"/>
-          </w:tcPr>
-          <w:p/>
+              <w:t xml:space="preserve"> be greater than max</w:t>
+            </w:r>
+          </w:p>
+        </w:tc>
+        <w:tc>
+          <w:tcPr>
+            <w:tcW w:w="1634" w:type="dxa"/>
+          </w:tcPr>
+          <w:p>
+            <w:r>
+              <w:t>As expected</w:t>
+            </w:r>
+          </w:p>
+        </w:tc>
+        <w:tc>
+          <w:tcPr>
+            <w:tcW w:w="1972" w:type="dxa"/>
+          </w:tcPr>
+          <w:p>
+            <w:r>
+              <w:t>N/A</w:t>
+            </w:r>
+          </w:p>
+        </w:tc>
+        <w:tc>
+          <w:tcPr>
+            <w:tcW w:w="1804" w:type="dxa"/>
+          </w:tcPr>
+          <w:p/>
+        </w:tc>
+      </w:tr>
+      <w:tr>
+        <w:tc>
+          <w:tcPr>
+            <w:tcW w:w="1803" w:type="dxa"/>
+          </w:tcPr>
+          <w:p>
+            <w:r>
+              <w:t>Player changes water strength</w:t>
+            </w:r>
+          </w:p>
+        </w:tc>
+        <w:tc>
+          <w:tcPr>
+            <w:tcW w:w="1803" w:type="dxa"/>
+          </w:tcPr>
+          <w:p>
+            <w:r>
+              <w:t>Water strength changes as it should</w:t>
+            </w:r>
+          </w:p>
+        </w:tc>
+        <w:tc>
+          <w:tcPr>
+            <w:tcW w:w="1634" w:type="dxa"/>
+          </w:tcPr>
+          <w:p>
+            <w:r>
+              <w:t>As expected</w:t>
+            </w:r>
+          </w:p>
+        </w:tc>
+        <w:tc>
+          <w:tcPr>
+            <w:tcW w:w="1972" w:type="dxa"/>
+          </w:tcPr>
+          <w:p>
+            <w:r>
+              <w:t>N/A</w:t>
+            </w:r>
+          </w:p>
+        </w:tc>
+        <w:tc>
+          <w:tcPr>
+            <w:tcW w:w="1804" w:type="dxa"/>
+          </w:tcPr>
+          <w:p/>
+        </w:tc>
+      </w:tr>
+      <w:tr>
+        <w:tc>
+          <w:tcPr>
+            <w:tcW w:w="1803" w:type="dxa"/>
+          </w:tcPr>
+          <w:p>
+            <w:r>
+              <w:t>Player clicks to close controls</w:t>
+            </w:r>
+          </w:p>
+        </w:tc>
+        <w:tc>
+          <w:tcPr>
+            <w:tcW w:w="1803" w:type="dxa"/>
+          </w:tcPr>
+          <w:p>
+            <w:r>
+              <w:t>Controls close</w:t>
+            </w:r>
+          </w:p>
+        </w:tc>
+        <w:tc>
+          <w:tcPr>
+            <w:tcW w:w="1634" w:type="dxa"/>
+          </w:tcPr>
+          <w:p>
+            <w:r>
+              <w:t>As expected</w:t>
+            </w:r>
+          </w:p>
+        </w:tc>
+        <w:tc>
+          <w:tcPr>
+            <w:tcW w:w="1972" w:type="dxa"/>
+          </w:tcPr>
+          <w:p>
+            <w:r>
+              <w:t>N/A</w:t>
+            </w:r>
+          </w:p>
         </w:tc>
         <w:tc>
           <w:tcPr>
@@ -1449,7 +1783,10 @@
         </w:tc>
       </w:tr>
     </w:tbl>
-    <w:p/>
+    <w:p>
+      <w:bookmarkStart w:id="0" w:name="_GoBack"/>
+      <w:bookmarkEnd w:id="0"/>
+    </w:p>
     <w:sectPr>
       <w:pgSz w:w="11906" w:h="16838"/>
       <w:pgMar w:top="1440" w:right="1440" w:bottom="1440" w:left="1440" w:header="708" w:footer="708" w:gutter="0"/>

</xml_diff>